<commit_message>
Continued updated the source content with the changes from FAC 2020-06 effective 6-5-2020.
</commit_message>
<xml_diff>
--- a/Cases/FAC_2020-06_Effective_6-5-2020_Cases.docx
+++ b/Cases/FAC_2020-06_Effective_6-5-2020_Cases.docx
@@ -25,32 +25,14 @@
       <w:r>
         <w:t xml:space="preserve">Item 2, FAR Case 2018-007 </w:t>
       </w:r>
-      <w:bookmarkStart w:id="0" w:name="_GoBack"/>
-      <w:bookmarkEnd w:id="0"/>
-      <w:r>
-        <w:fldChar w:fldCharType="begin"/>
-      </w:r>
-      <w:r>
-        <w:instrText xml:space="preserve"> HYPERLINK "</w:instrText>
-      </w:r>
-      <w:r>
-        <w:instrText>https://www.federalregister.gov/documents/2020/05/06/2020-07109/federal-acquisition-regulation-applicability-of-inflation-adjustments-of-acquisition-related</w:instrText>
-      </w:r>
-      <w:r>
-        <w:instrText xml:space="preserve">" </w:instrText>
-      </w:r>
-      <w:r>
-        <w:fldChar w:fldCharType="separate"/>
-      </w:r>
-      <w:r>
-        <w:rPr>
-          <w:rStyle w:val="Hyperlink"/>
-        </w:rPr>
-        <w:t>https://www.federalregister.gov/documents/2020/05/06/2020-07109/federal-acquisition-regulation-applicability-of-inflation-adjustments-of-acquisition-related</w:t>
-      </w:r>
-      <w:r>
-        <w:fldChar w:fldCharType="end"/>
-      </w:r>
+      <w:hyperlink r:id="rId6" w:history="1">
+        <w:r>
+          <w:rPr>
+            <w:rStyle w:val="Hyperlink"/>
+          </w:rPr>
+          <w:t>https://www.federalregister.gov/documents/2020/05/06/2020-07109/federal-acquisition-regulation-applicability-of-inflation-adjustments-of-acquisition-related</w:t>
+        </w:r>
+      </w:hyperlink>
     </w:p>
     <w:p>
       <w:pPr>
@@ -62,13 +44,29 @@
       <w:r>
         <w:tab/>
       </w:r>
-      <w:hyperlink r:id="rId6" w:history="1">
+      <w:hyperlink r:id="rId7" w:history="1">
         <w:r>
           <w:rPr>
             <w:rStyle w:val="Hyperlink"/>
             <w:rFonts w:ascii="Helvetica" w:hAnsi="Helvetica" w:cs="Helvetica"/>
           </w:rPr>
-          <w:t>https://www.federalregister.gov/d/2020-07109/p-amd-7</w:t>
+          <w:t>https://www.federalregister.gov/d/2020-07109</w:t>
+        </w:r>
+        <w:bookmarkStart w:id="0" w:name="_GoBack"/>
+        <w:bookmarkEnd w:id="0"/>
+        <w:r>
+          <w:rPr>
+            <w:rStyle w:val="Hyperlink"/>
+            <w:rFonts w:ascii="Helvetica" w:hAnsi="Helvetica" w:cs="Helvetica"/>
+          </w:rPr>
+          <w:t>/</w:t>
+        </w:r>
+        <w:r>
+          <w:rPr>
+            <w:rStyle w:val="Hyperlink"/>
+            <w:rFonts w:ascii="Helvetica" w:hAnsi="Helvetica" w:cs="Helvetica"/>
+          </w:rPr>
+          <w:t>p-amd-55</w:t>
         </w:r>
       </w:hyperlink>
     </w:p>
@@ -77,7 +75,7 @@
       <w:r>
         <w:t xml:space="preserve">Item 3, FAR Case 2016-013 </w:t>
       </w:r>
-      <w:hyperlink r:id="rId7" w:history="1">
+      <w:hyperlink r:id="rId8" w:history="1">
         <w:r>
           <w:rPr>
             <w:rStyle w:val="Hyperlink"/>

</xml_diff>

<commit_message>
Updated the content with the changes from FAC 2020-06 FAR Case 2019-007, instruction #50 Section 52.215-21. https://www.federalregister.gov/documents/2020/05/06/2020-07109/federal-acquisition-regulation-applicability-of-inflation-adjustments-of-acquisition-related#p-amd-97
</commit_message>
<xml_diff>
--- a/Cases/FAC_2020-06_Effective_6-5-2020_Cases.docx
+++ b/Cases/FAC_2020-06_Effective_6-5-2020_Cases.docx
@@ -50,7 +50,7 @@
             <w:rStyle w:val="Hyperlink"/>
             <w:rFonts w:ascii="Helvetica" w:hAnsi="Helvetica" w:cs="Helvetica"/>
           </w:rPr>
-          <w:t>https://www.federalregister.gov/d/2020-07109</w:t>
+          <w:t>https://www.federalregis</w:t>
         </w:r>
         <w:bookmarkStart w:id="0" w:name="_GoBack"/>
         <w:bookmarkEnd w:id="0"/>
@@ -59,16 +59,24 @@
             <w:rStyle w:val="Hyperlink"/>
             <w:rFonts w:ascii="Helvetica" w:hAnsi="Helvetica" w:cs="Helvetica"/>
           </w:rPr>
-          <w:t>/</w:t>
+          <w:t>t</w:t>
         </w:r>
         <w:r>
           <w:rPr>
             <w:rStyle w:val="Hyperlink"/>
             <w:rFonts w:ascii="Helvetica" w:hAnsi="Helvetica" w:cs="Helvetica"/>
           </w:rPr>
-          <w:t>p-amd-55</w:t>
+          <w:t>er.gov/d/2020-07109/p-amd-97</w:t>
         </w:r>
       </w:hyperlink>
+    </w:p>
+    <w:p>
+      <w:pPr>
+        <w:rPr>
+          <w:rFonts w:ascii="Helvetica" w:hAnsi="Helvetica" w:cs="Helvetica"/>
+          <w:color w:val="333333"/>
+        </w:rPr>
+      </w:pPr>
     </w:p>
     <w:p/>
     <w:p>

</xml_diff>

<commit_message>
Updated the content with the changes from FAC 2020-06 effective 6-5-2020 FAR Case 2018-007 and FAR Case 2016-013. Need to add xref for FAR Case 2016-013.
</commit_message>
<xml_diff>
--- a/Cases/FAC_2020-06_Effective_6-5-2020_Cases.docx
+++ b/Cases/FAC_2020-06_Effective_6-5-2020_Cases.docx
@@ -33,62 +33,32 @@
           <w:t>https://www.federalregister.gov/documents/2020/05/06/2020-07109/federal-acquisition-regulation-applicability-of-inflation-adjustments-of-acquisition-related</w:t>
         </w:r>
       </w:hyperlink>
-    </w:p>
-    <w:p>
-      <w:pPr>
-        <w:rPr>
-          <w:rFonts w:ascii="Helvetica" w:hAnsi="Helvetica" w:cs="Helvetica"/>
-          <w:color w:val="333333"/>
-        </w:rPr>
-      </w:pPr>
-      <w:r>
-        <w:tab/>
-      </w:r>
-      <w:hyperlink r:id="rId7" w:history="1">
-        <w:r>
-          <w:rPr>
-            <w:rStyle w:val="Hyperlink"/>
-            <w:rFonts w:ascii="Helvetica" w:hAnsi="Helvetica" w:cs="Helvetica"/>
-          </w:rPr>
-          <w:t>https://www.federalregis</w:t>
-        </w:r>
-        <w:bookmarkStart w:id="0" w:name="_GoBack"/>
-        <w:bookmarkEnd w:id="0"/>
-        <w:r>
-          <w:rPr>
-            <w:rStyle w:val="Hyperlink"/>
-            <w:rFonts w:ascii="Helvetica" w:hAnsi="Helvetica" w:cs="Helvetica"/>
-          </w:rPr>
-          <w:t>t</w:t>
-        </w:r>
-        <w:r>
-          <w:rPr>
-            <w:rStyle w:val="Hyperlink"/>
-            <w:rFonts w:ascii="Helvetica" w:hAnsi="Helvetica" w:cs="Helvetica"/>
-          </w:rPr>
-          <w:t>er.gov/d/2020-07109/p-amd-97</w:t>
-        </w:r>
-      </w:hyperlink>
-    </w:p>
-    <w:p>
-      <w:pPr>
-        <w:rPr>
-          <w:rFonts w:ascii="Helvetica" w:hAnsi="Helvetica" w:cs="Helvetica"/>
-          <w:color w:val="333333"/>
-        </w:rPr>
-      </w:pPr>
+      <w:bookmarkStart w:id="0" w:name="_GoBack"/>
+      <w:bookmarkEnd w:id="0"/>
     </w:p>
     <w:p/>
     <w:p>
       <w:r>
         <w:t xml:space="preserve">Item 3, FAR Case 2016-013 </w:t>
       </w:r>
-      <w:hyperlink r:id="rId8" w:history="1">
+      <w:hyperlink r:id="rId7" w:history="1">
         <w:r>
           <w:rPr>
             <w:rStyle w:val="Hyperlink"/>
           </w:rPr>
-          <w:t>https://www.federalregister.gov/documents/2020/05/06/2020-07110/federal-acquisition-regulation-tax-on-certain-foreign-procurement</w:t>
+          <w:t>https://www.federalregister.gov/docum</w:t>
+        </w:r>
+        <w:r>
+          <w:rPr>
+            <w:rStyle w:val="Hyperlink"/>
+          </w:rPr>
+          <w:t>e</w:t>
+        </w:r>
+        <w:r>
+          <w:rPr>
+            <w:rStyle w:val="Hyperlink"/>
+          </w:rPr>
+          <w:t>nts/2020/05/06/2020-07110/federal-acquisition-regulation-tax-on-certain-foreign-procurement</w:t>
         </w:r>
       </w:hyperlink>
     </w:p>

</xml_diff>